<commit_message>
ADD CDR_MODELING_BBPD&GAIN,Gain_Interpolators Code with TB
</commit_message>
<xml_diff>
--- a/RX-Design/CDR/CDR/CDR.docx
+++ b/RX-Design/CDR/CDR/CDR.docx
@@ -397,6 +397,9 @@
         <w:ind w:firstLine="720"/>
       </w:pPr>
       <w:r>
+        <w:rPr>
+          <w:noProof/>
+        </w:rPr>
         <w:drawing>
           <wp:anchor distT="0" distB="0" distL="114300" distR="114300" simplePos="0" relativeHeight="251669504" behindDoc="0" locked="0" layoutInCell="1" allowOverlap="1">
             <wp:simplePos x="0" y="0"/>
@@ -524,10 +527,7 @@
         </w:drawing>
       </w:r>
     </w:p>
-    <w:p>
-      <w:bookmarkStart w:id="0" w:name="_GoBack"/>
-      <w:bookmarkEnd w:id="0"/>
-    </w:p>
+    <w:p/>
     <w:p>
       <w:pPr>
         <w:ind w:firstLine="720"/>
@@ -896,7 +896,281 @@
         </w:tabs>
       </w:pPr>
     </w:p>
-    <w:p/>
+    <w:p>
+      <w:pPr>
+        <w:tabs>
+          <w:tab w:val="left" w:pos="7001"/>
+        </w:tabs>
+      </w:pPr>
+    </w:p>
+    <w:p>
+      <w:pPr>
+        <w:tabs>
+          <w:tab w:val="left" w:pos="7001"/>
+        </w:tabs>
+      </w:pPr>
+      <w:r>
+        <w:rPr>
+          <w:noProof/>
+        </w:rPr>
+        <w:lastRenderedPageBreak/>
+        <w:drawing>
+          <wp:anchor distT="0" distB="0" distL="114300" distR="114300" simplePos="0" relativeHeight="251672576" behindDoc="0" locked="0" layoutInCell="1" allowOverlap="1" wp14:anchorId="6578791A" wp14:editId="474E4DE4">
+            <wp:simplePos x="0" y="0"/>
+            <wp:positionH relativeFrom="margin">
+              <wp:align>center</wp:align>
+            </wp:positionH>
+            <wp:positionV relativeFrom="paragraph">
+              <wp:posOffset>13511</wp:posOffset>
+            </wp:positionV>
+            <wp:extent cx="5327650" cy="2777490"/>
+            <wp:effectExtent l="0" t="0" r="6350" b="3810"/>
+            <wp:wrapSquare wrapText="bothSides"/>
+            <wp:docPr id="11" name="Picture 11"/>
+            <wp:cNvGraphicFramePr>
+              <a:graphicFrameLocks xmlns:a="http://schemas.openxmlformats.org/drawingml/2006/main" noChangeAspect="1"/>
+            </wp:cNvGraphicFramePr>
+            <a:graphic xmlns:a="http://schemas.openxmlformats.org/drawingml/2006/main">
+              <a:graphicData uri="http://schemas.openxmlformats.org/drawingml/2006/picture">
+                <pic:pic xmlns:pic="http://schemas.openxmlformats.org/drawingml/2006/picture">
+                  <pic:nvPicPr>
+                    <pic:cNvPr id="1" name=""/>
+                    <pic:cNvPicPr/>
+                  </pic:nvPicPr>
+                  <pic:blipFill>
+                    <a:blip r:embed="rId19"/>
+                    <a:stretch>
+                      <a:fillRect/>
+                    </a:stretch>
+                  </pic:blipFill>
+                  <pic:spPr>
+                    <a:xfrm>
+                      <a:off x="0" y="0"/>
+                      <a:ext cx="5327650" cy="2777490"/>
+                    </a:xfrm>
+                    <a:prstGeom prst="rect">
+                      <a:avLst/>
+                    </a:prstGeom>
+                  </pic:spPr>
+                </pic:pic>
+              </a:graphicData>
+            </a:graphic>
+            <wp14:sizeRelH relativeFrom="margin">
+              <wp14:pctWidth>0</wp14:pctWidth>
+            </wp14:sizeRelH>
+            <wp14:sizeRelV relativeFrom="margin">
+              <wp14:pctHeight>0</wp14:pctHeight>
+            </wp14:sizeRelV>
+          </wp:anchor>
+        </w:drawing>
+      </w:r>
+    </w:p>
+    <w:p/>
+    <w:p/>
+    <w:p/>
+    <w:p/>
+    <w:p/>
+    <w:p/>
+    <w:p/>
+    <w:p/>
+    <w:p/>
+    <w:p/>
+    <w:p/>
+    <w:p/>
+    <w:p/>
+    <w:p/>
+    <w:p/>
+    <w:p/>
+    <w:p>
+      <w:pPr>
+        <w:tabs>
+          <w:tab w:val="left" w:pos="1255"/>
+        </w:tabs>
+      </w:pPr>
+      <w:r>
+        <w:tab/>
+      </w:r>
+    </w:p>
+    <w:p>
+      <w:pPr>
+        <w:tabs>
+          <w:tab w:val="left" w:pos="1255"/>
+        </w:tabs>
+      </w:pPr>
+    </w:p>
+    <w:p>
+      <w:pPr>
+        <w:tabs>
+          <w:tab w:val="left" w:pos="1255"/>
+        </w:tabs>
+      </w:pPr>
+    </w:p>
+    <w:p>
+      <w:pPr>
+        <w:tabs>
+          <w:tab w:val="left" w:pos="1255"/>
+        </w:tabs>
+      </w:pPr>
+    </w:p>
+    <w:p>
+      <w:pPr>
+        <w:tabs>
+          <w:tab w:val="left" w:pos="1255"/>
+        </w:tabs>
+      </w:pPr>
+    </w:p>
+    <w:p>
+      <w:pPr>
+        <w:tabs>
+          <w:tab w:val="left" w:pos="1255"/>
+        </w:tabs>
+      </w:pPr>
+    </w:p>
+    <w:p>
+      <w:pPr>
+        <w:tabs>
+          <w:tab w:val="left" w:pos="1255"/>
+        </w:tabs>
+      </w:pPr>
+      <w:bookmarkStart w:id="0" w:name="_GoBack"/>
+      <w:bookmarkEnd w:id="0"/>
+    </w:p>
+    <w:p>
+      <w:pPr>
+        <w:tabs>
+          <w:tab w:val="left" w:pos="1255"/>
+        </w:tabs>
+      </w:pPr>
+    </w:p>
+    <w:p>
+      <w:pPr>
+        <w:tabs>
+          <w:tab w:val="left" w:pos="1255"/>
+        </w:tabs>
+      </w:pPr>
+    </w:p>
+    <w:p>
+      <w:pPr>
+        <w:tabs>
+          <w:tab w:val="left" w:pos="1255"/>
+        </w:tabs>
+      </w:pPr>
+    </w:p>
+    <w:p>
+      <w:pPr>
+        <w:tabs>
+          <w:tab w:val="left" w:pos="1255"/>
+        </w:tabs>
+      </w:pPr>
+    </w:p>
+    <w:p>
+      <w:pPr>
+        <w:tabs>
+          <w:tab w:val="left" w:pos="1255"/>
+        </w:tabs>
+      </w:pPr>
+    </w:p>
+    <w:p>
+      <w:pPr>
+        <w:tabs>
+          <w:tab w:val="left" w:pos="1255"/>
+        </w:tabs>
+      </w:pPr>
+    </w:p>
+    <w:p>
+      <w:pPr>
+        <w:tabs>
+          <w:tab w:val="left" w:pos="1255"/>
+        </w:tabs>
+      </w:pPr>
+    </w:p>
+    <w:p>
+      <w:pPr>
+        <w:tabs>
+          <w:tab w:val="left" w:pos="1255"/>
+        </w:tabs>
+      </w:pPr>
+    </w:p>
+    <w:p>
+      <w:pPr>
+        <w:tabs>
+          <w:tab w:val="left" w:pos="1255"/>
+        </w:tabs>
+      </w:pPr>
+      <w:r>
+        <w:lastRenderedPageBreak/>
+        <w:t>PLL &amp; DLL</w:t>
+      </w:r>
+    </w:p>
+    <w:p>
+      <w:pPr>
+        <w:tabs>
+          <w:tab w:val="left" w:pos="1255"/>
+        </w:tabs>
+      </w:pPr>
+      <w:hyperlink r:id="rId20" w:history="1">
+        <w:r>
+          <w:rPr>
+            <w:rStyle w:val="Hyperlink"/>
+          </w:rPr>
+          <w:t>https://youtu.be/FkoJwnAYbMs?si=CJwsdo9VDcTl3EvL</w:t>
+        </w:r>
+      </w:hyperlink>
+    </w:p>
+    <w:p>
+      <w:pPr>
+        <w:tabs>
+          <w:tab w:val="left" w:pos="1255"/>
+        </w:tabs>
+      </w:pPr>
+      <w:hyperlink r:id="rId21" w:history="1">
+        <w:r>
+          <w:rPr>
+            <w:rStyle w:val="Hyperlink"/>
+          </w:rPr>
+          <w:t>https://www.youtube.com/watch?v=Fx1ZjfLO-m4</w:t>
+        </w:r>
+      </w:hyperlink>
+    </w:p>
+    <w:p>
+      <w:pPr>
+        <w:tabs>
+          <w:tab w:val="left" w:pos="1255"/>
+        </w:tabs>
+      </w:pPr>
+    </w:p>
+    <w:p>
+      <w:pPr>
+        <w:tabs>
+          <w:tab w:val="left" w:pos="1255"/>
+        </w:tabs>
+      </w:pPr>
+      <w:r>
+        <w:t>Concepts of SerDes</w:t>
+      </w:r>
+    </w:p>
+    <w:p>
+      <w:pPr>
+        <w:tabs>
+          <w:tab w:val="left" w:pos="1255"/>
+        </w:tabs>
+      </w:pPr>
+      <w:hyperlink r:id="rId22" w:history="1">
+        <w:r>
+          <w:rPr>
+            <w:rStyle w:val="Hyperlink"/>
+          </w:rPr>
+          <w:t>https://www.youtube.com/watch?v=KNhocYtaG0s</w:t>
+        </w:r>
+      </w:hyperlink>
+    </w:p>
+    <w:p>
+      <w:pPr>
+        <w:tabs>
+          <w:tab w:val="left" w:pos="1255"/>
+        </w:tabs>
+      </w:pPr>
+    </w:p>
     <w:sectPr>
       <w:pgSz w:w="12240" w:h="15840"/>
       <w:pgMar w:top="720" w:right="720" w:bottom="720" w:left="720" w:header="720" w:footer="720" w:gutter="0"/>
@@ -1422,6 +1696,17 @@
     <w:uiPriority w:val="99"/>
     <w:rsid w:val="003340E2"/>
   </w:style>
+  <w:style w:type="character" w:styleId="Hyperlink">
+    <w:name w:val="Hyperlink"/>
+    <w:basedOn w:val="DefaultParagraphFont"/>
+    <w:uiPriority w:val="99"/>
+    <w:unhideWhenUsed/>
+    <w:rsid w:val="00F8242B"/>
+    <w:rPr>
+      <w:color w:val="0563C1" w:themeColor="hyperlink"/>
+      <w:u w:val="single"/>
+    </w:rPr>
+  </w:style>
 </w:styles>
 </file>
 
@@ -1691,7 +1976,7 @@
 </file>
 
 <file path=customXml/itemProps1.xml><?xml version="1.0" encoding="utf-8"?>
-<ds:datastoreItem xmlns:ds="http://schemas.openxmlformats.org/officeDocument/2006/customXml" ds:itemID="{559AC92C-5C48-4853-A5C3-2DE8C33D78A8}">
+<ds:datastoreItem xmlns:ds="http://schemas.openxmlformats.org/officeDocument/2006/customXml" ds:itemID="{9089C981-3458-40B0-98F0-99B559D418F9}">
   <ds:schemaRefs>
     <ds:schemaRef ds:uri="http://schemas.openxmlformats.org/officeDocument/2006/bibliography"/>
   </ds:schemaRefs>

</xml_diff>